<commit_message>
Analysis Report: 2nd Upload
</commit_message>
<xml_diff>
--- a/YouTube as a Social Network.docx
+++ b/YouTube as a Social Network.docx
@@ -5,7 +5,7 @@
     <w:p>
       <w:pPr>
         <w:pStyle w:val="Title"/>
-        <w:jc w:val="center"/>
+        <w:jc w:val="both"/>
       </w:pPr>
       <w:r>
         <w:t>Social Networking and You</w:t>
@@ -16,6 +16,7 @@
     </w:p>
     <w:p>
       <w:pPr>
+        <w:jc w:val="both"/>
         <w:rPr>
           <w:sz w:val="32"/>
           <w:szCs w:val="32"/>
@@ -31,6 +32,7 @@
     </w:p>
     <w:p>
       <w:pPr>
+        <w:jc w:val="both"/>
         <w:rPr>
           <w:b/>
         </w:rPr>
@@ -197,6 +199,7 @@
     </w:p>
     <w:p>
       <w:pPr>
+        <w:jc w:val="both"/>
         <w:rPr>
           <w:b/>
           <w:sz w:val="32"/>
@@ -267,6 +270,29 @@
       <w:pPr>
         <w:jc w:val="both"/>
         <w:rPr>
+          <w:sz w:val="32"/>
+          <w:szCs w:val="32"/>
+        </w:rPr>
+      </w:pPr>
+      <w:r>
+        <w:rPr>
+          <w:sz w:val="32"/>
+          <w:szCs w:val="32"/>
+        </w:rPr>
+        <w:t>Chapter –</w:t>
+      </w:r>
+      <w:r>
+        <w:rPr>
+          <w:sz w:val="32"/>
+          <w:szCs w:val="32"/>
+        </w:rPr>
+        <w:t xml:space="preserve"> II</w:t>
+      </w:r>
+    </w:p>
+    <w:p>
+      <w:pPr>
+        <w:jc w:val="both"/>
+        <w:rPr>
           <w:b/>
         </w:rPr>
       </w:pPr>
@@ -274,13 +300,93 @@
         <w:rPr>
           <w:b/>
         </w:rPr>
+        <w:t>About YouTube</w:t>
+      </w:r>
+    </w:p>
+    <w:p>
+      <w:pPr>
+        <w:jc w:val="both"/>
+        <w:rPr>
+          <w:sz w:val="32"/>
+          <w:szCs w:val="32"/>
+        </w:rPr>
+      </w:pPr>
+      <w:r>
+        <w:rPr>
+          <w:sz w:val="32"/>
+          <w:szCs w:val="32"/>
+        </w:rPr>
+        <w:t>Chapter – III</w:t>
+      </w:r>
+    </w:p>
+    <w:p>
+      <w:pPr>
+        <w:jc w:val="both"/>
+        <w:rPr>
+          <w:b/>
+        </w:rPr>
+      </w:pPr>
+      <w:r>
+        <w:rPr>
+          <w:b/>
+        </w:rPr>
+        <w:t>Objectives</w:t>
+      </w:r>
+    </w:p>
+    <w:p>
+      <w:pPr>
+        <w:jc w:val="both"/>
+        <w:rPr>
+          <w:sz w:val="32"/>
+          <w:szCs w:val="32"/>
+        </w:rPr>
+      </w:pPr>
+      <w:r>
+        <w:rPr>
+          <w:sz w:val="32"/>
+          <w:szCs w:val="32"/>
+        </w:rPr>
+        <w:t>Chapter – IV</w:t>
+      </w:r>
+    </w:p>
+    <w:p>
+      <w:pPr>
+        <w:jc w:val="both"/>
+        <w:rPr>
+          <w:b/>
+        </w:rPr>
+      </w:pPr>
+      <w:r>
+        <w:rPr>
+          <w:b/>
+        </w:rPr>
         <w:t>YouTube Crawler</w:t>
       </w:r>
     </w:p>
     <w:p>
       <w:pPr>
         <w:jc w:val="both"/>
-      </w:pPr>
+        <w:rPr>
+          <w:sz w:val="32"/>
+          <w:szCs w:val="32"/>
+        </w:rPr>
+      </w:pPr>
+    </w:p>
+    <w:p>
+      <w:pPr>
+        <w:jc w:val="both"/>
+        <w:rPr>
+          <w:sz w:val="32"/>
+          <w:szCs w:val="32"/>
+        </w:rPr>
+      </w:pPr>
+      <w:r>
+        <w:rPr>
+          <w:sz w:val="32"/>
+          <w:szCs w:val="32"/>
+        </w:rPr>
+        <w:t>Chapter – V</w:t>
+      </w:r>
     </w:p>
     <w:p>
       <w:pPr>
@@ -293,6 +399,20 @@
         <w:rPr>
           <w:b/>
         </w:rPr>
+        <w:t xml:space="preserve">Statistics and Analysis </w:t>
+      </w:r>
+    </w:p>
+    <w:p>
+      <w:pPr>
+        <w:jc w:val="both"/>
+        <w:rPr>
+          <w:b/>
+        </w:rPr>
+      </w:pPr>
+      <w:r>
+        <w:rPr>
+          <w:b/>
+        </w:rPr>
         <w:t>Statistics</w:t>
       </w:r>
       <w:r>
@@ -442,15 +562,27 @@
         <w:t>, which can be seen under the video player next to the total view-count</w:t>
       </w:r>
       <w:r>
-        <w:t xml:space="preserve"> as shown in the figure. </w:t>
-      </w:r>
+        <w:t xml:space="preserve"> as shown in the figure</w:t>
+      </w:r>
+      <w:r>
+        <w:t xml:space="preserve"> 5(a)</w:t>
+      </w:r>
+      <w:r>
+        <w:t xml:space="preserve">. </w:t>
+      </w:r>
+    </w:p>
+    <w:p>
+      <w:pPr>
+        <w:jc w:val="both"/>
+      </w:pPr>
       <w:r>
         <w:rPr>
           <w:noProof/>
           <w:lang w:eastAsia="en-GB"/>
         </w:rPr>
+        <w:lastRenderedPageBreak/>
         <w:drawing>
-          <wp:inline distT="0" distB="0" distL="0" distR="0">
+          <wp:inline distT="0" distB="0" distL="0" distR="0" wp14:anchorId="147604B2" wp14:editId="0E9ED14C">
             <wp:extent cx="5731510" cy="3222625"/>
             <wp:effectExtent l="0" t="0" r="2540" b="0"/>
             <wp:docPr id="1" name="Picture 1"/>
@@ -465,7 +597,7 @@
                     <pic:cNvPicPr/>
                   </pic:nvPicPr>
                   <pic:blipFill>
-                    <a:blip r:embed="rId5">
+                    <a:blip r:embed="rId7">
                       <a:extLst>
                         <a:ext uri="{28A0092B-C50C-407E-A947-70E740481C1C}">
                           <a14:useLocalDpi xmlns:a14="http://schemas.microsoft.com/office/drawing/2010/main" val="0"/>
@@ -494,30 +626,48 @@
     </w:p>
     <w:p>
       <w:pPr>
-        <w:jc w:val="both"/>
-      </w:pPr>
-    </w:p>
-    <w:p>
-      <w:pPr>
-        <w:jc w:val="both"/>
-      </w:pPr>
-      <w:r>
-        <w:lastRenderedPageBreak/>
+        <w:jc w:val="center"/>
+      </w:pPr>
+      <w:r>
+        <w:t>Fig. 5(a)</w:t>
+      </w:r>
+    </w:p>
+    <w:p>
+      <w:pPr>
+        <w:jc w:val="both"/>
+      </w:pPr>
+    </w:p>
+    <w:p>
+      <w:pPr>
+        <w:jc w:val="both"/>
+      </w:pPr>
+      <w:r>
         <w:t xml:space="preserve">  </w:t>
       </w:r>
       <w:r>
         <w:t xml:space="preserve"> </w:t>
       </w:r>
       <w:r>
-        <w:t xml:space="preserve">More detailed information can be seen after click the button. </w:t>
-      </w:r>
+        <w:t>More detailed information can be seen after click</w:t>
+      </w:r>
+      <w:r>
+        <w:t>ing</w:t>
+      </w:r>
+      <w:r>
+        <w:t xml:space="preserve"> the button. </w:t>
+      </w:r>
+    </w:p>
+    <w:p>
+      <w:pPr>
+        <w:jc w:val="both"/>
+      </w:pPr>
       <w:r>
         <w:rPr>
           <w:noProof/>
           <w:lang w:eastAsia="en-GB"/>
         </w:rPr>
         <w:drawing>
-          <wp:inline distT="0" distB="0" distL="0" distR="0">
+          <wp:inline distT="0" distB="0" distL="0" distR="0" wp14:anchorId="7DCFFFA9" wp14:editId="2F8FF94C">
             <wp:extent cx="5731510" cy="3222625"/>
             <wp:effectExtent l="0" t="0" r="2540" b="0"/>
             <wp:docPr id="2" name="Picture 2"/>
@@ -532,7 +682,7 @@
                     <pic:cNvPicPr/>
                   </pic:nvPicPr>
                   <pic:blipFill>
-                    <a:blip r:embed="rId6">
+                    <a:blip r:embed="rId8">
                       <a:extLst>
                         <a:ext uri="{28A0092B-C50C-407E-A947-70E740481C1C}">
                           <a14:useLocalDpi xmlns:a14="http://schemas.microsoft.com/office/drawing/2010/main" val="0"/>
@@ -561,10 +711,21 @@
     </w:p>
     <w:p>
       <w:pPr>
-        <w:jc w:val="both"/>
-      </w:pPr>
-      <w:r>
-        <w:t>This information is not presented in the html</w:t>
+        <w:jc w:val="center"/>
+      </w:pPr>
+      <w:r>
+        <w:t>Fig. 5(b)</w:t>
+      </w:r>
+    </w:p>
+    <w:p>
+      <w:pPr>
+        <w:jc w:val="both"/>
+      </w:pPr>
+      <w:r>
+        <w:t xml:space="preserve">This information is not presented in the </w:t>
+      </w:r>
+      <w:r>
+        <w:t>HTML</w:t>
       </w:r>
       <w:r>
         <w:t xml:space="preserve"> when viewed in the source code viewer of the browser</w:t>
@@ -578,13 +739,1624 @@
       <w:r>
         <w:t>this</w:t>
       </w:r>
+      <w:r>
+        <w:t xml:space="preserve"> data.</w:t>
+      </w:r>
+      <w:r>
+        <w:t xml:space="preserve"> </w:t>
+      </w:r>
+      <w:r>
+        <w:t>So it is impossible to retrieve the insight data of other users from the API and scrapping it from the web page.</w:t>
+      </w:r>
+    </w:p>
+    <w:p>
+      <w:pPr>
+        <w:pStyle w:val="Quote"/>
+        <w:jc w:val="both"/>
+        <w:rPr>
+          <w:i w:val="0"/>
+        </w:rPr>
+      </w:pPr>
+      <w:r>
+        <w:rPr>
+          <w:i w:val="0"/>
+        </w:rPr>
+        <w:lastRenderedPageBreak/>
+        <w:t>But as we know that the insight report can still be seen,</w:t>
+      </w:r>
+      <w:r>
+        <w:rPr>
+          <w:i w:val="0"/>
+        </w:rPr>
+        <w:t xml:space="preserve"> there is another way around to get this data and scrap it. Researching a little more, I used the Google Chrome`s </w:t>
+      </w:r>
+      <w:r>
+        <w:rPr>
+          <w:i w:val="0"/>
+        </w:rPr>
+        <w:t>Tools-&gt;Developer Tools (Shortcut: Ctrl+Shift+I)</w:t>
+      </w:r>
+      <w:r>
+        <w:rPr>
+          <w:i w:val="0"/>
+        </w:rPr>
+        <w:t xml:space="preserve"> to see what action does take place when we click the show statistics button.</w:t>
+      </w:r>
+      <w:r>
+        <w:rPr>
+          <w:i w:val="0"/>
+        </w:rPr>
+        <w:t xml:space="preserve"> I was able to retrieve the </w:t>
+      </w:r>
+      <w:r>
+        <w:rPr>
+          <w:i w:val="0"/>
+        </w:rPr>
+        <w:t xml:space="preserve">insight </w:t>
+      </w:r>
+      <w:r>
+        <w:rPr>
+          <w:i w:val="0"/>
+        </w:rPr>
+        <w:t xml:space="preserve">link which was getting the insight information:  </w:t>
+      </w:r>
+      <w:hyperlink r:id="rId9" w:history="1">
+        <w:r>
+          <w:rPr>
+            <w:rStyle w:val="Hyperlink"/>
+            <w:b/>
+            <w:i w:val="0"/>
+          </w:rPr>
+          <w:t>http://www.youtube.com/insight_ajax?action_get_statistics_and_data=1&amp;v=(VIDEO_ID)</w:t>
+        </w:r>
+      </w:hyperlink>
+      <w:r>
+        <w:rPr>
+          <w:i w:val="0"/>
+        </w:rPr>
+        <w:t xml:space="preserve"> from the resources section of the Developer tool tab. This link was hidden inside the following information in the resources tab</w:t>
+      </w:r>
+      <w:r>
+        <w:rPr>
+          <w:i w:val="0"/>
+        </w:rPr>
+        <w:t xml:space="preserve">:       </w:t>
+      </w:r>
+    </w:p>
+    <w:p>
+      <w:pPr>
+        <w:pStyle w:val="Quote"/>
+        <w:jc w:val="both"/>
+        <w:rPr>
+          <w:rFonts w:ascii="Consolas" w:hAnsi="Consolas" w:cs="Consolas"/>
+          <w:i w:val="0"/>
+          <w:color w:val="000000"/>
+          <w:sz w:val="18"/>
+          <w:szCs w:val="18"/>
+          <w:shd w:val="clear" w:color="auto" w:fill="FFFFFF"/>
+        </w:rPr>
+      </w:pPr>
+      <w:r>
+        <w:rPr>
+          <w:rFonts w:ascii="Consolas" w:hAnsi="Consolas" w:cs="Consolas"/>
+          <w:i w:val="0"/>
+          <w:color w:val="000000"/>
+          <w:sz w:val="18"/>
+          <w:szCs w:val="18"/>
+          <w:shd w:val="clear" w:color="auto" w:fill="FFFFFF"/>
+        </w:rPr>
+        <w:t>(</w:t>
+      </w:r>
+      <w:r>
+        <w:rPr>
+          <w:rStyle w:val="webkit-javascript-string"/>
+          <w:rFonts w:ascii="Consolas" w:hAnsi="Consolas" w:cs="Consolas"/>
+          <w:i w:val="0"/>
+          <w:color w:val="C41A16"/>
+          <w:sz w:val="18"/>
+          <w:szCs w:val="18"/>
+          <w:shd w:val="clear" w:color="auto" w:fill="FFFFFF"/>
+        </w:rPr>
+        <w:t>"yt.www.watch.actions.stats"</w:t>
+      </w:r>
+      <w:r>
+        <w:rPr>
+          <w:rFonts w:ascii="Consolas" w:hAnsi="Consolas" w:cs="Consolas"/>
+          <w:i w:val="0"/>
+          <w:color w:val="000000"/>
+          <w:sz w:val="18"/>
+          <w:szCs w:val="18"/>
+          <w:shd w:val="clear" w:color="auto" w:fill="FFFFFF"/>
+        </w:rPr>
+        <w:t>,</w:t>
+      </w:r>
+      <w:r>
+        <w:rPr>
+          <w:rStyle w:val="webkit-javascript-keyword"/>
+          <w:rFonts w:ascii="Consolas" w:hAnsi="Consolas" w:cs="Consolas"/>
+          <w:i w:val="0"/>
+          <w:color w:val="AA0D91"/>
+          <w:sz w:val="18"/>
+          <w:szCs w:val="18"/>
+          <w:shd w:val="clear" w:color="auto" w:fill="FFFFFF"/>
+        </w:rPr>
+        <w:t>function</w:t>
+      </w:r>
+      <w:r>
+        <w:rPr>
+          <w:rFonts w:ascii="Consolas" w:hAnsi="Consolas" w:cs="Consolas"/>
+          <w:i w:val="0"/>
+          <w:color w:val="000000"/>
+          <w:sz w:val="18"/>
+          <w:szCs w:val="18"/>
+          <w:shd w:val="clear" w:color="auto" w:fill="FFFFFF"/>
+        </w:rPr>
+        <w:t>(</w:t>
+      </w:r>
+      <w:r>
+        <w:rPr>
+          <w:rStyle w:val="webkit-javascript-ident"/>
+          <w:rFonts w:ascii="Consolas" w:hAnsi="Consolas" w:cs="Consolas"/>
+          <w:i w:val="0"/>
+          <w:color w:val="000000"/>
+          <w:sz w:val="18"/>
+          <w:szCs w:val="18"/>
+          <w:shd w:val="clear" w:color="auto" w:fill="FFFFFF"/>
+        </w:rPr>
+        <w:t>a</w:t>
+      </w:r>
+      <w:r>
+        <w:rPr>
+          <w:rFonts w:ascii="Consolas" w:hAnsi="Consolas" w:cs="Consolas"/>
+          <w:i w:val="0"/>
+          <w:color w:val="000000"/>
+          <w:sz w:val="18"/>
+          <w:szCs w:val="18"/>
+          <w:shd w:val="clear" w:color="auto" w:fill="FFFFFF"/>
+        </w:rPr>
+        <w:t>){</w:t>
+      </w:r>
+      <w:r>
+        <w:rPr>
+          <w:rStyle w:val="webkit-javascript-ident"/>
+          <w:rFonts w:ascii="Consolas" w:hAnsi="Consolas" w:cs="Consolas"/>
+          <w:i w:val="0"/>
+          <w:color w:val="000000"/>
+          <w:sz w:val="18"/>
+          <w:szCs w:val="18"/>
+          <w:shd w:val="clear" w:color="auto" w:fill="FFFFFF"/>
+        </w:rPr>
+        <w:t>qn</w:t>
+      </w:r>
+      <w:r>
+        <w:rPr>
+          <w:rFonts w:ascii="Consolas" w:hAnsi="Consolas" w:cs="Consolas"/>
+          <w:i w:val="0"/>
+          <w:color w:val="000000"/>
+          <w:sz w:val="18"/>
+          <w:szCs w:val="18"/>
+          <w:shd w:val="clear" w:color="auto" w:fill="FFFFFF"/>
+        </w:rPr>
+        <w:t>(</w:t>
+      </w:r>
+      <w:r>
+        <w:rPr>
+          <w:rStyle w:val="webkit-javascript-ident"/>
+          <w:rFonts w:ascii="Consolas" w:hAnsi="Consolas" w:cs="Consolas"/>
+          <w:i w:val="0"/>
+          <w:color w:val="000000"/>
+          <w:sz w:val="18"/>
+          <w:szCs w:val="18"/>
+          <w:shd w:val="clear" w:color="auto" w:fill="FFFFFF"/>
+        </w:rPr>
+        <w:t>a</w:t>
+      </w:r>
+      <w:r>
+        <w:rPr>
+          <w:rFonts w:ascii="Consolas" w:hAnsi="Consolas" w:cs="Consolas"/>
+          <w:i w:val="0"/>
+          <w:color w:val="000000"/>
+          <w:sz w:val="18"/>
+          <w:szCs w:val="18"/>
+          <w:shd w:val="clear" w:color="auto" w:fill="FFFFFF"/>
+        </w:rPr>
+        <w:t>)&amp;&amp;(</w:t>
+      </w:r>
+      <w:r>
+        <w:rPr>
+          <w:rStyle w:val="webkit-javascript-ident"/>
+          <w:rFonts w:ascii="Consolas" w:hAnsi="Consolas" w:cs="Consolas"/>
+          <w:i w:val="0"/>
+          <w:color w:val="000000"/>
+          <w:sz w:val="18"/>
+          <w:szCs w:val="18"/>
+          <w:shd w:val="clear" w:color="auto" w:fill="FFFFFF"/>
+        </w:rPr>
+        <w:t>ln</w:t>
+      </w:r>
+      <w:r>
+        <w:rPr>
+          <w:rFonts w:ascii="Consolas" w:hAnsi="Consolas" w:cs="Consolas"/>
+          <w:i w:val="0"/>
+          <w:color w:val="000000"/>
+          <w:sz w:val="18"/>
+          <w:szCs w:val="18"/>
+          <w:shd w:val="clear" w:color="auto" w:fill="FFFFFF"/>
+        </w:rPr>
+        <w:t>(),</w:t>
+      </w:r>
+      <w:r>
+        <w:rPr>
+          <w:rStyle w:val="webkit-javascript-ident"/>
+          <w:rFonts w:ascii="Consolas" w:hAnsi="Consolas" w:cs="Consolas"/>
+          <w:i w:val="0"/>
+          <w:color w:val="000000"/>
+          <w:sz w:val="18"/>
+          <w:szCs w:val="18"/>
+          <w:shd w:val="clear" w:color="auto" w:fill="FFFFFF"/>
+        </w:rPr>
+        <w:t>X</w:t>
+      </w:r>
+      <w:r>
+        <w:rPr>
+          <w:rFonts w:ascii="Consolas" w:hAnsi="Consolas" w:cs="Consolas"/>
+          <w:i w:val="0"/>
+          <w:color w:val="000000"/>
+          <w:sz w:val="18"/>
+          <w:szCs w:val="18"/>
+          <w:shd w:val="clear" w:color="auto" w:fill="FFFFFF"/>
+        </w:rPr>
+        <w:t>(</w:t>
+      </w:r>
+      <w:r>
+        <w:rPr>
+          <w:rStyle w:val="webkit-javascript-string"/>
+          <w:rFonts w:ascii="Consolas" w:hAnsi="Consolas" w:cs="Consolas"/>
+          <w:i w:val="0"/>
+          <w:color w:val="C41A16"/>
+          <w:sz w:val="18"/>
+          <w:szCs w:val="18"/>
+          <w:shd w:val="clear" w:color="auto" w:fill="FFFFFF"/>
+        </w:rPr>
+        <w:t>"/insight_ajax"</w:t>
+      </w:r>
+      <w:r>
+        <w:rPr>
+          <w:rFonts w:ascii="Consolas" w:hAnsi="Consolas" w:cs="Consolas"/>
+          <w:i w:val="0"/>
+          <w:color w:val="000000"/>
+          <w:sz w:val="18"/>
+          <w:szCs w:val="18"/>
+          <w:shd w:val="clear" w:color="auto" w:fill="FFFFFF"/>
+        </w:rPr>
+        <w:t>,{</w:t>
+      </w:r>
+      <w:r>
+        <w:rPr>
+          <w:rStyle w:val="webkit-javascript-ident"/>
+          <w:rFonts w:ascii="Consolas" w:hAnsi="Consolas" w:cs="Consolas"/>
+          <w:i w:val="0"/>
+          <w:color w:val="000000"/>
+          <w:sz w:val="18"/>
+          <w:szCs w:val="18"/>
+          <w:shd w:val="clear" w:color="auto" w:fill="FFFFFF"/>
+        </w:rPr>
+        <w:t>format</w:t>
+      </w:r>
+      <w:r>
+        <w:rPr>
+          <w:rFonts w:ascii="Consolas" w:hAnsi="Consolas" w:cs="Consolas"/>
+          <w:i w:val="0"/>
+          <w:color w:val="000000"/>
+          <w:sz w:val="18"/>
+          <w:szCs w:val="18"/>
+          <w:shd w:val="clear" w:color="auto" w:fill="FFFFFF"/>
+        </w:rPr>
+        <w:t>:</w:t>
+      </w:r>
+      <w:r>
+        <w:rPr>
+          <w:rStyle w:val="webkit-javascript-string"/>
+          <w:rFonts w:ascii="Consolas" w:hAnsi="Consolas" w:cs="Consolas"/>
+          <w:i w:val="0"/>
+          <w:color w:val="C41A16"/>
+          <w:sz w:val="18"/>
+          <w:szCs w:val="18"/>
+          <w:shd w:val="clear" w:color="auto" w:fill="FFFFFF"/>
+        </w:rPr>
+        <w:t>"XML"</w:t>
+      </w:r>
+      <w:r>
+        <w:rPr>
+          <w:rFonts w:ascii="Consolas" w:hAnsi="Consolas" w:cs="Consolas"/>
+          <w:i w:val="0"/>
+          <w:color w:val="000000"/>
+          <w:sz w:val="18"/>
+          <w:szCs w:val="18"/>
+          <w:shd w:val="clear" w:color="auto" w:fill="FFFFFF"/>
+        </w:rPr>
+        <w:t>,</w:t>
+      </w:r>
+      <w:r>
+        <w:rPr>
+          <w:rStyle w:val="webkit-javascript-ident"/>
+          <w:rFonts w:ascii="Consolas" w:hAnsi="Consolas" w:cs="Consolas"/>
+          <w:i w:val="0"/>
+          <w:color w:val="000000"/>
+          <w:sz w:val="18"/>
+          <w:szCs w:val="18"/>
+          <w:shd w:val="clear" w:color="auto" w:fill="FFFFFF"/>
+        </w:rPr>
+        <w:t>method</w:t>
+      </w:r>
+      <w:r>
+        <w:rPr>
+          <w:rFonts w:ascii="Consolas" w:hAnsi="Consolas" w:cs="Consolas"/>
+          <w:i w:val="0"/>
+          <w:color w:val="000000"/>
+          <w:sz w:val="18"/>
+          <w:szCs w:val="18"/>
+          <w:shd w:val="clear" w:color="auto" w:fill="FFFFFF"/>
+        </w:rPr>
+        <w:t>:</w:t>
+      </w:r>
+      <w:r>
+        <w:rPr>
+          <w:rStyle w:val="webkit-javascript-string"/>
+          <w:rFonts w:ascii="Consolas" w:hAnsi="Consolas" w:cs="Consolas"/>
+          <w:i w:val="0"/>
+          <w:color w:val="C41A16"/>
+          <w:sz w:val="18"/>
+          <w:szCs w:val="18"/>
+          <w:shd w:val="clear" w:color="auto" w:fill="FFFFFF"/>
+        </w:rPr>
+        <w:t>"GET"</w:t>
+      </w:r>
+      <w:r>
+        <w:rPr>
+          <w:rFonts w:ascii="Consolas" w:hAnsi="Consolas" w:cs="Consolas"/>
+          <w:i w:val="0"/>
+          <w:color w:val="000000"/>
+          <w:sz w:val="18"/>
+          <w:szCs w:val="18"/>
+          <w:shd w:val="clear" w:color="auto" w:fill="FFFFFF"/>
+        </w:rPr>
+        <w:t>,</w:t>
+      </w:r>
+      <w:r>
+        <w:rPr>
+          <w:rStyle w:val="webkit-javascript-ident"/>
+          <w:rFonts w:ascii="Consolas" w:hAnsi="Consolas" w:cs="Consolas"/>
+          <w:i w:val="0"/>
+          <w:color w:val="000000"/>
+          <w:sz w:val="18"/>
+          <w:szCs w:val="18"/>
+          <w:shd w:val="clear" w:color="auto" w:fill="FFFFFF"/>
+        </w:rPr>
+        <w:t>o</w:t>
+      </w:r>
+      <w:r>
+        <w:rPr>
+          <w:rFonts w:ascii="Consolas" w:hAnsi="Consolas" w:cs="Consolas"/>
+          <w:i w:val="0"/>
+          <w:color w:val="000000"/>
+          <w:sz w:val="18"/>
+          <w:szCs w:val="18"/>
+          <w:shd w:val="clear" w:color="auto" w:fill="FFFFFF"/>
+        </w:rPr>
+        <w:t>:{</w:t>
+      </w:r>
+      <w:r>
+        <w:rPr>
+          <w:rStyle w:val="webkit-javascript-ident"/>
+          <w:rFonts w:ascii="Consolas" w:hAnsi="Consolas" w:cs="Consolas"/>
+          <w:i w:val="0"/>
+          <w:color w:val="000000"/>
+          <w:sz w:val="18"/>
+          <w:szCs w:val="18"/>
+          <w:shd w:val="clear" w:color="auto" w:fill="FFFFFF"/>
+        </w:rPr>
+        <w:t>action_get_</w:t>
+      </w:r>
+      <w:r>
+        <w:rPr>
+          <w:rStyle w:val="webkit-search-result"/>
+          <w:rFonts w:ascii="Consolas" w:hAnsi="Consolas" w:cs="Consolas"/>
+          <w:i w:val="0"/>
+          <w:color w:val="000000"/>
+          <w:sz w:val="18"/>
+          <w:szCs w:val="18"/>
+          <w:shd w:val="clear" w:color="auto" w:fill="F1EA00"/>
+        </w:rPr>
+        <w:t>statis</w:t>
+      </w:r>
+      <w:r>
+        <w:rPr>
+          <w:rStyle w:val="webkit-javascript-ident"/>
+          <w:rFonts w:ascii="Consolas" w:hAnsi="Consolas" w:cs="Consolas"/>
+          <w:i w:val="0"/>
+          <w:color w:val="000000"/>
+          <w:sz w:val="18"/>
+          <w:szCs w:val="18"/>
+          <w:shd w:val="clear" w:color="auto" w:fill="FFFFFF"/>
+        </w:rPr>
+        <w:t>tics_and_data</w:t>
+      </w:r>
+      <w:r>
+        <w:rPr>
+          <w:rFonts w:ascii="Consolas" w:hAnsi="Consolas" w:cs="Consolas"/>
+          <w:i w:val="0"/>
+          <w:color w:val="000000"/>
+          <w:sz w:val="18"/>
+          <w:szCs w:val="18"/>
+          <w:shd w:val="clear" w:color="auto" w:fill="FFFFFF"/>
+        </w:rPr>
+        <w:t>:</w:t>
+      </w:r>
+      <w:r>
+        <w:rPr>
+          <w:rStyle w:val="webkit-javascript-number"/>
+          <w:rFonts w:ascii="Consolas" w:hAnsi="Consolas" w:cs="Consolas"/>
+          <w:i w:val="0"/>
+          <w:color w:val="1C00CF"/>
+          <w:sz w:val="18"/>
+          <w:szCs w:val="18"/>
+          <w:shd w:val="clear" w:color="auto" w:fill="FFFFFF"/>
+        </w:rPr>
+        <w:t>1</w:t>
+      </w:r>
+      <w:r>
+        <w:rPr>
+          <w:rFonts w:ascii="Consolas" w:hAnsi="Consolas" w:cs="Consolas"/>
+          <w:i w:val="0"/>
+          <w:color w:val="000000"/>
+          <w:sz w:val="18"/>
+          <w:szCs w:val="18"/>
+          <w:shd w:val="clear" w:color="auto" w:fill="FFFFFF"/>
+        </w:rPr>
+        <w:t>,</w:t>
+      </w:r>
+      <w:r>
+        <w:rPr>
+          <w:rStyle w:val="webkit-javascript-ident"/>
+          <w:rFonts w:ascii="Consolas" w:hAnsi="Consolas" w:cs="Consolas"/>
+          <w:i w:val="0"/>
+          <w:color w:val="000000"/>
+          <w:sz w:val="18"/>
+          <w:szCs w:val="18"/>
+          <w:shd w:val="clear" w:color="auto" w:fill="FFFFFF"/>
+        </w:rPr>
+        <w:t>v</w:t>
+      </w:r>
+      <w:r>
+        <w:rPr>
+          <w:rFonts w:ascii="Consolas" w:hAnsi="Consolas" w:cs="Consolas"/>
+          <w:i w:val="0"/>
+          <w:color w:val="000000"/>
+          <w:sz w:val="18"/>
+          <w:szCs w:val="18"/>
+          <w:shd w:val="clear" w:color="auto" w:fill="FFFFFF"/>
+        </w:rPr>
+        <w:t>:</w:t>
+      </w:r>
+      <w:r>
+        <w:rPr>
+          <w:rStyle w:val="webkit-javascript-ident"/>
+          <w:rFonts w:ascii="Consolas" w:hAnsi="Consolas" w:cs="Consolas"/>
+          <w:i w:val="0"/>
+          <w:color w:val="000000"/>
+          <w:sz w:val="18"/>
+          <w:szCs w:val="18"/>
+          <w:shd w:val="clear" w:color="auto" w:fill="FFFFFF"/>
+        </w:rPr>
+        <w:t>L</w:t>
+      </w:r>
+      <w:r>
+        <w:rPr>
+          <w:rFonts w:ascii="Consolas" w:hAnsi="Consolas" w:cs="Consolas"/>
+          <w:i w:val="0"/>
+          <w:color w:val="000000"/>
+          <w:sz w:val="18"/>
+          <w:szCs w:val="18"/>
+          <w:shd w:val="clear" w:color="auto" w:fill="FFFFFF"/>
+        </w:rPr>
+        <w:t>(</w:t>
+      </w:r>
+      <w:r>
+        <w:rPr>
+          <w:rStyle w:val="webkit-javascript-string"/>
+          <w:rFonts w:ascii="Consolas" w:hAnsi="Consolas" w:cs="Consolas"/>
+          <w:i w:val="0"/>
+          <w:color w:val="C41A16"/>
+          <w:sz w:val="18"/>
+          <w:szCs w:val="18"/>
+          <w:shd w:val="clear" w:color="auto" w:fill="FFFFFF"/>
+        </w:rPr>
+        <w:t>"VIDEO_ID"</w:t>
+      </w:r>
+      <w:r>
+        <w:rPr>
+          <w:rFonts w:ascii="Consolas" w:hAnsi="Consolas" w:cs="Consolas"/>
+          <w:i w:val="0"/>
+          <w:color w:val="000000"/>
+          <w:sz w:val="18"/>
+          <w:szCs w:val="18"/>
+          <w:shd w:val="clear" w:color="auto" w:fill="FFFFFF"/>
+        </w:rPr>
+        <w:t>)},</w:t>
+      </w:r>
+      <w:r>
+        <w:rPr>
+          <w:rStyle w:val="webkit-javascript-ident"/>
+          <w:rFonts w:ascii="Consolas" w:hAnsi="Consolas" w:cs="Consolas"/>
+          <w:i w:val="0"/>
+          <w:color w:val="000000"/>
+          <w:sz w:val="18"/>
+          <w:szCs w:val="18"/>
+          <w:shd w:val="clear" w:color="auto" w:fill="FFFFFF"/>
+        </w:rPr>
+        <w:t>j</w:t>
+      </w:r>
+      <w:r>
+        <w:rPr>
+          <w:rFonts w:ascii="Consolas" w:hAnsi="Consolas" w:cs="Consolas"/>
+          <w:i w:val="0"/>
+          <w:color w:val="000000"/>
+          <w:sz w:val="18"/>
+          <w:szCs w:val="18"/>
+          <w:shd w:val="clear" w:color="auto" w:fill="FFFFFF"/>
+        </w:rPr>
+        <w:t>:</w:t>
+      </w:r>
+      <w:r>
+        <w:rPr>
+          <w:rStyle w:val="webkit-javascript-keyword"/>
+          <w:rFonts w:ascii="Consolas" w:hAnsi="Consolas" w:cs="Consolas"/>
+          <w:i w:val="0"/>
+          <w:color w:val="AA0D91"/>
+          <w:sz w:val="18"/>
+          <w:szCs w:val="18"/>
+          <w:shd w:val="clear" w:color="auto" w:fill="FFFFFF"/>
+        </w:rPr>
+        <w:t>function</w:t>
+      </w:r>
+      <w:r>
+        <w:rPr>
+          <w:rFonts w:ascii="Consolas" w:hAnsi="Consolas" w:cs="Consolas"/>
+          <w:i w:val="0"/>
+          <w:color w:val="000000"/>
+          <w:sz w:val="18"/>
+          <w:szCs w:val="18"/>
+          <w:shd w:val="clear" w:color="auto" w:fill="FFFFFF"/>
+        </w:rPr>
+        <w:t>(</w:t>
+      </w:r>
+      <w:r>
+        <w:rPr>
+          <w:rStyle w:val="webkit-javascript-ident"/>
+          <w:rFonts w:ascii="Consolas" w:hAnsi="Consolas" w:cs="Consolas"/>
+          <w:i w:val="0"/>
+          <w:color w:val="000000"/>
+          <w:sz w:val="18"/>
+          <w:szCs w:val="18"/>
+          <w:shd w:val="clear" w:color="auto" w:fill="FFFFFF"/>
+        </w:rPr>
+        <w:t>a</w:t>
+      </w:r>
+      <w:r>
+        <w:rPr>
+          <w:rFonts w:ascii="Consolas" w:hAnsi="Consolas" w:cs="Consolas"/>
+          <w:i w:val="0"/>
+          <w:color w:val="000000"/>
+          <w:sz w:val="18"/>
+          <w:szCs w:val="18"/>
+          <w:shd w:val="clear" w:color="auto" w:fill="FFFFFF"/>
+        </w:rPr>
+        <w:t>,</w:t>
+      </w:r>
+      <w:r>
+        <w:rPr>
+          <w:rStyle w:val="webkit-javascript-ident"/>
+          <w:rFonts w:ascii="Consolas" w:hAnsi="Consolas" w:cs="Consolas"/>
+          <w:i w:val="0"/>
+          <w:color w:val="000000"/>
+          <w:sz w:val="18"/>
+          <w:szCs w:val="18"/>
+          <w:shd w:val="clear" w:color="auto" w:fill="FFFFFF"/>
+        </w:rPr>
+        <w:t>c</w:t>
+      </w:r>
+      <w:r>
+        <w:rPr>
+          <w:rFonts w:ascii="Consolas" w:hAnsi="Consolas" w:cs="Consolas"/>
+          <w:i w:val="0"/>
+          <w:color w:val="000000"/>
+          <w:sz w:val="18"/>
+          <w:szCs w:val="18"/>
+          <w:shd w:val="clear" w:color="auto" w:fill="FFFFFF"/>
+        </w:rPr>
+        <w:t>){</w:t>
+      </w:r>
+      <w:r>
+        <w:rPr>
+          <w:rStyle w:val="webkit-javascript-ident"/>
+          <w:rFonts w:ascii="Consolas" w:hAnsi="Consolas" w:cs="Consolas"/>
+          <w:i w:val="0"/>
+          <w:color w:val="000000"/>
+          <w:sz w:val="18"/>
+          <w:szCs w:val="18"/>
+          <w:shd w:val="clear" w:color="auto" w:fill="FFFFFF"/>
+        </w:rPr>
+        <w:t>nn</w:t>
+      </w:r>
+      <w:r>
+        <w:rPr>
+          <w:rFonts w:ascii="Consolas" w:hAnsi="Consolas" w:cs="Consolas"/>
+          <w:i w:val="0"/>
+          <w:color w:val="000000"/>
+          <w:sz w:val="18"/>
+          <w:szCs w:val="18"/>
+          <w:shd w:val="clear" w:color="auto" w:fill="FFFFFF"/>
+        </w:rPr>
+        <w:t>(</w:t>
+      </w:r>
+      <w:r>
+        <w:rPr>
+          <w:rStyle w:val="webkit-javascript-ident"/>
+          <w:rFonts w:ascii="Consolas" w:hAnsi="Consolas" w:cs="Consolas"/>
+          <w:i w:val="0"/>
+          <w:color w:val="000000"/>
+          <w:sz w:val="18"/>
+          <w:szCs w:val="18"/>
+          <w:shd w:val="clear" w:color="auto" w:fill="FFFFFF"/>
+        </w:rPr>
+        <w:t>c</w:t>
+      </w:r>
+      <w:r>
+        <w:rPr>
+          <w:rFonts w:ascii="Consolas" w:hAnsi="Consolas" w:cs="Consolas"/>
+          <w:i w:val="0"/>
+          <w:color w:val="000000"/>
+          <w:sz w:val="18"/>
+          <w:szCs w:val="18"/>
+          <w:shd w:val="clear" w:color="auto" w:fill="FFFFFF"/>
+        </w:rPr>
+        <w:t>.</w:t>
+      </w:r>
+      <w:r>
+        <w:rPr>
+          <w:rStyle w:val="webkit-javascript-ident"/>
+          <w:rFonts w:ascii="Consolas" w:hAnsi="Consolas" w:cs="Consolas"/>
+          <w:i w:val="0"/>
+          <w:color w:val="000000"/>
+          <w:sz w:val="18"/>
+          <w:szCs w:val="18"/>
+          <w:shd w:val="clear" w:color="auto" w:fill="FFFFFF"/>
+        </w:rPr>
+        <w:t>html_content</w:t>
+      </w:r>
+      <w:r>
+        <w:rPr>
+          <w:rFonts w:ascii="Consolas" w:hAnsi="Consolas" w:cs="Consolas"/>
+          <w:i w:val="0"/>
+          <w:color w:val="000000"/>
+          <w:sz w:val="18"/>
+          <w:szCs w:val="18"/>
+          <w:shd w:val="clear" w:color="auto" w:fill="FFFFFF"/>
+        </w:rPr>
+        <w:t>);</w:t>
+      </w:r>
+      <w:r>
+        <w:rPr>
+          <w:rStyle w:val="webkit-javascript-keyword"/>
+          <w:rFonts w:ascii="Consolas" w:hAnsi="Consolas" w:cs="Consolas"/>
+          <w:i w:val="0"/>
+          <w:color w:val="AA0D91"/>
+          <w:sz w:val="18"/>
+          <w:szCs w:val="18"/>
+          <w:shd w:val="clear" w:color="auto" w:fill="FFFFFF"/>
+        </w:rPr>
+        <w:t>var</w:t>
+      </w:r>
+      <w:r>
+        <w:rPr>
+          <w:rStyle w:val="webkit-javascript-keyword"/>
+          <w:rFonts w:ascii="Consolas" w:hAnsi="Consolas" w:cs="Consolas"/>
+          <w:i w:val="0"/>
+          <w:color w:val="AA0D91"/>
+          <w:sz w:val="18"/>
+          <w:szCs w:val="18"/>
+          <w:shd w:val="clear" w:color="auto" w:fill="FFFFFF"/>
+        </w:rPr>
+        <w:t xml:space="preserve"> </w:t>
+      </w:r>
+      <w:r>
+        <w:rPr>
+          <w:rStyle w:val="webkit-javascript-ident"/>
+          <w:rFonts w:ascii="Consolas" w:hAnsi="Consolas" w:cs="Consolas"/>
+          <w:i w:val="0"/>
+          <w:color w:val="000000"/>
+          <w:sz w:val="18"/>
+          <w:szCs w:val="18"/>
+          <w:shd w:val="clear" w:color="auto" w:fill="FFFFFF"/>
+        </w:rPr>
+        <w:t>d</w:t>
+      </w:r>
+      <w:r>
+        <w:rPr>
+          <w:rFonts w:ascii="Consolas" w:hAnsi="Consolas" w:cs="Consolas"/>
+          <w:i w:val="0"/>
+          <w:color w:val="000000"/>
+          <w:sz w:val="18"/>
+          <w:szCs w:val="18"/>
+          <w:shd w:val="clear" w:color="auto" w:fill="FFFFFF"/>
+        </w:rPr>
+        <w:t>=</w:t>
+      </w:r>
+      <w:r>
+        <w:rPr>
+          <w:rStyle w:val="webkit-javascript-ident"/>
+          <w:rFonts w:ascii="Consolas" w:hAnsi="Consolas" w:cs="Consolas"/>
+          <w:i w:val="0"/>
+          <w:color w:val="000000"/>
+          <w:sz w:val="18"/>
+          <w:szCs w:val="18"/>
+          <w:shd w:val="clear" w:color="auto" w:fill="FFFFFF"/>
+        </w:rPr>
+        <w:t>G</w:t>
+      </w:r>
+      <w:r>
+        <w:rPr>
+          <w:rFonts w:ascii="Consolas" w:hAnsi="Consolas" w:cs="Consolas"/>
+          <w:i w:val="0"/>
+          <w:color w:val="000000"/>
+          <w:sz w:val="18"/>
+          <w:szCs w:val="18"/>
+          <w:shd w:val="clear" w:color="auto" w:fill="FFFFFF"/>
+        </w:rPr>
+        <w:t>(</w:t>
+      </w:r>
+      <w:r>
+        <w:rPr>
+          <w:rStyle w:val="webkit-javascript-string"/>
+          <w:rFonts w:ascii="Consolas" w:hAnsi="Consolas" w:cs="Consolas"/>
+          <w:i w:val="0"/>
+          <w:color w:val="C41A16"/>
+          <w:sz w:val="18"/>
+          <w:szCs w:val="18"/>
+          <w:shd w:val="clear" w:color="auto" w:fill="FFFFFF"/>
+        </w:rPr>
+        <w:t>"stats-opt-out-</w:t>
+      </w:r>
+      <w:r>
+        <w:rPr>
+          <w:rStyle w:val="webkit-javascript-string"/>
+          <w:rFonts w:ascii="Consolas" w:hAnsi="Consolas" w:cs="Consolas"/>
+          <w:i w:val="0"/>
+          <w:color w:val="C41A16"/>
+          <w:sz w:val="18"/>
+          <w:szCs w:val="18"/>
+          <w:shd w:val="clear" w:color="auto" w:fill="FFFFFF"/>
+        </w:rPr>
+        <w:t xml:space="preserve">   </w:t>
+      </w:r>
+      <w:r>
+        <w:rPr>
+          <w:rStyle w:val="webkit-javascript-string"/>
+          <w:rFonts w:ascii="Consolas" w:hAnsi="Consolas" w:cs="Consolas"/>
+          <w:i w:val="0"/>
+          <w:color w:val="C41A16"/>
+          <w:sz w:val="18"/>
+          <w:szCs w:val="18"/>
+          <w:shd w:val="clear" w:color="auto" w:fill="FFFFFF"/>
+        </w:rPr>
+        <w:t>chbox"</w:t>
+      </w:r>
+      <w:r>
+        <w:rPr>
+          <w:rFonts w:ascii="Consolas" w:hAnsi="Consolas" w:cs="Consolas"/>
+          <w:i w:val="0"/>
+          <w:color w:val="000000"/>
+          <w:sz w:val="18"/>
+          <w:szCs w:val="18"/>
+          <w:shd w:val="clear" w:color="auto" w:fill="FFFFFF"/>
+        </w:rPr>
+        <w:t>);</w:t>
+      </w:r>
+      <w:r>
+        <w:rPr>
+          <w:rStyle w:val="webkit-javascript-ident"/>
+          <w:rFonts w:ascii="Consolas" w:hAnsi="Consolas" w:cs="Consolas"/>
+          <w:i w:val="0"/>
+          <w:color w:val="000000"/>
+          <w:sz w:val="18"/>
+          <w:szCs w:val="18"/>
+          <w:shd w:val="clear" w:color="auto" w:fill="FFFFFF"/>
+        </w:rPr>
+        <w:t>d</w:t>
+      </w:r>
+      <w:r>
+        <w:rPr>
+          <w:rFonts w:ascii="Consolas" w:hAnsi="Consolas" w:cs="Consolas"/>
+          <w:i w:val="0"/>
+          <w:color w:val="000000"/>
+          <w:sz w:val="18"/>
+          <w:szCs w:val="18"/>
+          <w:shd w:val="clear" w:color="auto" w:fill="FFFFFF"/>
+        </w:rPr>
+        <w:t>&amp;&amp;</w:t>
+      </w:r>
+      <w:r>
+        <w:rPr>
+          <w:rStyle w:val="webkit-javascript-ident"/>
+          <w:rFonts w:ascii="Consolas" w:hAnsi="Consolas" w:cs="Consolas"/>
+          <w:i w:val="0"/>
+          <w:color w:val="000000"/>
+          <w:sz w:val="18"/>
+          <w:szCs w:val="18"/>
+          <w:shd w:val="clear" w:color="auto" w:fill="FFFFFF"/>
+        </w:rPr>
+        <w:t>S</w:t>
+      </w:r>
+      <w:r>
+        <w:rPr>
+          <w:rFonts w:ascii="Consolas" w:hAnsi="Consolas" w:cs="Consolas"/>
+          <w:i w:val="0"/>
+          <w:color w:val="000000"/>
+          <w:sz w:val="18"/>
+          <w:szCs w:val="18"/>
+          <w:shd w:val="clear" w:color="auto" w:fill="FFFFFF"/>
+        </w:rPr>
+        <w:t>(</w:t>
+      </w:r>
+      <w:r>
+        <w:rPr>
+          <w:rStyle w:val="webkit-javascript-ident"/>
+          <w:rFonts w:ascii="Consolas" w:hAnsi="Consolas" w:cs="Consolas"/>
+          <w:i w:val="0"/>
+          <w:color w:val="000000"/>
+          <w:sz w:val="18"/>
+          <w:szCs w:val="18"/>
+          <w:shd w:val="clear" w:color="auto" w:fill="FFFFFF"/>
+        </w:rPr>
+        <w:t>d</w:t>
+      </w:r>
+      <w:r>
+        <w:rPr>
+          <w:rFonts w:ascii="Consolas" w:hAnsi="Consolas" w:cs="Consolas"/>
+          <w:i w:val="0"/>
+          <w:color w:val="000000"/>
+          <w:sz w:val="18"/>
+          <w:szCs w:val="18"/>
+          <w:shd w:val="clear" w:color="auto" w:fill="FFFFFF"/>
+        </w:rPr>
+        <w:t>,</w:t>
+      </w:r>
+      <w:r>
+        <w:rPr>
+          <w:rStyle w:val="webkit-javascript-string"/>
+          <w:rFonts w:ascii="Consolas" w:hAnsi="Consolas" w:cs="Consolas"/>
+          <w:i w:val="0"/>
+          <w:color w:val="C41A16"/>
+          <w:sz w:val="18"/>
+          <w:szCs w:val="18"/>
+          <w:shd w:val="clear" w:color="auto" w:fill="FFFFFF"/>
+        </w:rPr>
+        <w:t>"change"</w:t>
+      </w:r>
+      <w:r>
+        <w:rPr>
+          <w:rFonts w:ascii="Consolas" w:hAnsi="Consolas" w:cs="Consolas"/>
+          <w:i w:val="0"/>
+          <w:color w:val="000000"/>
+          <w:sz w:val="18"/>
+          <w:szCs w:val="18"/>
+          <w:shd w:val="clear" w:color="auto" w:fill="FFFFFF"/>
+        </w:rPr>
+        <w:t>,</w:t>
+      </w:r>
+      <w:r>
+        <w:rPr>
+          <w:rStyle w:val="webkit-javascript-keyword"/>
+          <w:rFonts w:ascii="Consolas" w:hAnsi="Consolas" w:cs="Consolas"/>
+          <w:i w:val="0"/>
+          <w:color w:val="AA0D91"/>
+          <w:sz w:val="18"/>
+          <w:szCs w:val="18"/>
+          <w:shd w:val="clear" w:color="auto" w:fill="FFFFFF"/>
+        </w:rPr>
+        <w:t>function</w:t>
+      </w:r>
+      <w:r>
+        <w:rPr>
+          <w:rFonts w:ascii="Consolas" w:hAnsi="Consolas" w:cs="Consolas"/>
+          <w:i w:val="0"/>
+          <w:color w:val="000000"/>
+          <w:sz w:val="18"/>
+          <w:szCs w:val="18"/>
+          <w:shd w:val="clear" w:color="auto" w:fill="FFFFFF"/>
+        </w:rPr>
+        <w:t>(){</w:t>
+      </w:r>
+      <w:r>
+        <w:rPr>
+          <w:rStyle w:val="webkit-javascript-ident"/>
+          <w:rFonts w:ascii="Consolas" w:hAnsi="Consolas" w:cs="Consolas"/>
+          <w:i w:val="0"/>
+          <w:color w:val="000000"/>
+          <w:sz w:val="18"/>
+          <w:szCs w:val="18"/>
+          <w:shd w:val="clear" w:color="auto" w:fill="FFFFFF"/>
+        </w:rPr>
+        <w:t>Ym</w:t>
+      </w:r>
+      <w:r>
+        <w:rPr>
+          <w:rFonts w:ascii="Consolas" w:hAnsi="Consolas" w:cs="Consolas"/>
+          <w:i w:val="0"/>
+          <w:color w:val="000000"/>
+          <w:sz w:val="18"/>
+          <w:szCs w:val="18"/>
+          <w:shd w:val="clear" w:color="auto" w:fill="FFFFFF"/>
+        </w:rPr>
+        <w:t>(!</w:t>
+      </w:r>
+      <w:r>
+        <w:rPr>
+          <w:rStyle w:val="webkit-javascript-ident"/>
+          <w:rFonts w:ascii="Consolas" w:hAnsi="Consolas" w:cs="Consolas"/>
+          <w:i w:val="0"/>
+          <w:color w:val="000000"/>
+          <w:sz w:val="18"/>
+          <w:szCs w:val="18"/>
+          <w:shd w:val="clear" w:color="auto" w:fill="FFFFFF"/>
+        </w:rPr>
+        <w:t>d</w:t>
+      </w:r>
+      <w:r>
+        <w:rPr>
+          <w:rFonts w:ascii="Consolas" w:hAnsi="Consolas" w:cs="Consolas"/>
+          <w:i w:val="0"/>
+          <w:color w:val="000000"/>
+          <w:sz w:val="18"/>
+          <w:szCs w:val="18"/>
+          <w:shd w:val="clear" w:color="auto" w:fill="FFFFFF"/>
+        </w:rPr>
+        <w:t>.</w:t>
+      </w:r>
+      <w:r>
+        <w:rPr>
+          <w:rStyle w:val="webkit-javascript-ident"/>
+          <w:rFonts w:ascii="Consolas" w:hAnsi="Consolas" w:cs="Consolas"/>
+          <w:i w:val="0"/>
+          <w:color w:val="000000"/>
+          <w:sz w:val="18"/>
+          <w:szCs w:val="18"/>
+          <w:shd w:val="clear" w:color="auto" w:fill="FFFFFF"/>
+        </w:rPr>
+        <w:t>checked</w:t>
+      </w:r>
+      <w:r>
+        <w:rPr>
+          <w:rFonts w:ascii="Consolas" w:hAnsi="Consolas" w:cs="Consolas"/>
+          <w:i w:val="0"/>
+          <w:color w:val="000000"/>
+          <w:sz w:val="18"/>
+          <w:szCs w:val="18"/>
+          <w:shd w:val="clear" w:color="auto" w:fill="FFFFFF"/>
+        </w:rPr>
+        <w:t>)})},</w:t>
+      </w:r>
+      <w:r>
+        <w:rPr>
+          <w:rStyle w:val="webkit-javascript-ident"/>
+          <w:rFonts w:ascii="Consolas" w:hAnsi="Consolas" w:cs="Consolas"/>
+          <w:i w:val="0"/>
+          <w:color w:val="000000"/>
+          <w:sz w:val="18"/>
+          <w:szCs w:val="18"/>
+          <w:shd w:val="clear" w:color="auto" w:fill="FFFFFF"/>
+        </w:rPr>
+        <w:t>A</w:t>
+      </w:r>
+      <w:r>
+        <w:rPr>
+          <w:rFonts w:ascii="Consolas" w:hAnsi="Consolas" w:cs="Consolas"/>
+          <w:i w:val="0"/>
+          <w:color w:val="000000"/>
+          <w:sz w:val="18"/>
+          <w:szCs w:val="18"/>
+          <w:shd w:val="clear" w:color="auto" w:fill="FFFFFF"/>
+        </w:rPr>
+        <w:t>:</w:t>
+      </w:r>
+      <w:r>
+        <w:rPr>
+          <w:rStyle w:val="webkit-javascript-ident"/>
+          <w:rFonts w:ascii="Consolas" w:hAnsi="Consolas" w:cs="Consolas"/>
+          <w:i w:val="0"/>
+          <w:color w:val="000000"/>
+          <w:sz w:val="18"/>
+          <w:szCs w:val="18"/>
+          <w:shd w:val="clear" w:color="auto" w:fill="FFFFFF"/>
+        </w:rPr>
+        <w:t>on</w:t>
+      </w:r>
+      <w:r>
+        <w:rPr>
+          <w:rFonts w:ascii="Consolas" w:hAnsi="Consolas" w:cs="Consolas"/>
+          <w:i w:val="0"/>
+          <w:color w:val="000000"/>
+          <w:sz w:val="18"/>
+          <w:szCs w:val="18"/>
+          <w:shd w:val="clear" w:color="auto" w:fill="FFFFFF"/>
+        </w:rPr>
+        <w:t>}))});</w:t>
+      </w:r>
+      <w:r>
+        <w:rPr>
+          <w:rStyle w:val="webkit-javascript-ident"/>
+          <w:rFonts w:ascii="Consolas" w:hAnsi="Consolas" w:cs="Consolas"/>
+          <w:i w:val="0"/>
+          <w:color w:val="000000"/>
+          <w:sz w:val="18"/>
+          <w:szCs w:val="18"/>
+          <w:shd w:val="clear" w:color="auto" w:fill="FFFFFF"/>
+        </w:rPr>
+        <w:t>t</w:t>
+      </w:r>
+      <w:r>
+        <w:rPr>
+          <w:rFonts w:ascii="Consolas" w:hAnsi="Consolas" w:cs="Consolas"/>
+          <w:i w:val="0"/>
+          <w:color w:val="000000"/>
+          <w:sz w:val="18"/>
+          <w:szCs w:val="18"/>
+          <w:shd w:val="clear" w:color="auto" w:fill="FFFFFF"/>
+        </w:rPr>
+        <w:t>(</w:t>
+      </w:r>
+      <w:r>
+        <w:rPr>
+          <w:rStyle w:val="webkit-javascript-string"/>
+          <w:rFonts w:ascii="Consolas" w:hAnsi="Consolas" w:cs="Consolas"/>
+          <w:i w:val="0"/>
+          <w:color w:val="C41A16"/>
+          <w:sz w:val="18"/>
+          <w:szCs w:val="18"/>
+          <w:shd w:val="clear" w:color="auto" w:fill="FFFFFF"/>
+        </w:rPr>
+        <w:t>"yt.www.watch.actions.unlike"</w:t>
+      </w:r>
+      <w:r>
+        <w:rPr>
+          <w:rFonts w:ascii="Consolas" w:hAnsi="Consolas" w:cs="Consolas"/>
+          <w:i w:val="0"/>
+          <w:color w:val="000000"/>
+          <w:sz w:val="18"/>
+          <w:szCs w:val="18"/>
+          <w:shd w:val="clear" w:color="auto" w:fill="FFFFFF"/>
+        </w:rPr>
+        <w:t>,</w:t>
+      </w:r>
+      <w:r>
+        <w:rPr>
+          <w:rStyle w:val="webkit-javascript-keyword"/>
+          <w:rFonts w:ascii="Consolas" w:hAnsi="Consolas" w:cs="Consolas"/>
+          <w:i w:val="0"/>
+          <w:color w:val="AA0D91"/>
+          <w:sz w:val="18"/>
+          <w:szCs w:val="18"/>
+          <w:shd w:val="clear" w:color="auto" w:fill="FFFFFF"/>
+        </w:rPr>
+        <w:t>function</w:t>
+      </w:r>
+      <w:r>
+        <w:rPr>
+          <w:rFonts w:ascii="Consolas" w:hAnsi="Consolas" w:cs="Consolas"/>
+          <w:i w:val="0"/>
+          <w:color w:val="000000"/>
+          <w:sz w:val="18"/>
+          <w:szCs w:val="18"/>
+          <w:shd w:val="clear" w:color="auto" w:fill="FFFFFF"/>
+        </w:rPr>
+        <w:t>(){</w:t>
+      </w:r>
+      <w:r>
+        <w:rPr>
+          <w:rStyle w:val="webkit-javascript-ident"/>
+          <w:rFonts w:ascii="Consolas" w:hAnsi="Consolas" w:cs="Consolas"/>
+          <w:i w:val="0"/>
+          <w:color w:val="000000"/>
+          <w:sz w:val="18"/>
+          <w:szCs w:val="18"/>
+          <w:shd w:val="clear" w:color="auto" w:fill="FFFFFF"/>
+        </w:rPr>
+        <w:t>kn</w:t>
+      </w:r>
+      <w:r>
+        <w:rPr>
+          <w:rFonts w:ascii="Consolas" w:hAnsi="Consolas" w:cs="Consolas"/>
+          <w:i w:val="0"/>
+          <w:color w:val="000000"/>
+          <w:sz w:val="18"/>
+          <w:szCs w:val="18"/>
+          <w:shd w:val="clear" w:color="auto" w:fill="FFFFFF"/>
+        </w:rPr>
+        <w:t>();</w:t>
+      </w:r>
+      <w:r>
+        <w:rPr>
+          <w:rStyle w:val="webkit-javascript-keyword"/>
+          <w:rFonts w:ascii="Consolas" w:hAnsi="Consolas" w:cs="Consolas"/>
+          <w:i w:val="0"/>
+          <w:color w:val="AA0D91"/>
+          <w:sz w:val="18"/>
+          <w:szCs w:val="18"/>
+          <w:shd w:val="clear" w:color="auto" w:fill="FFFFFF"/>
+        </w:rPr>
+        <w:t>var</w:t>
+      </w:r>
+      <w:r>
+        <w:rPr>
+          <w:rFonts w:ascii="Consolas" w:hAnsi="Consolas" w:cs="Consolas"/>
+          <w:i w:val="0"/>
+          <w:color w:val="000000"/>
+          <w:sz w:val="18"/>
+          <w:szCs w:val="18"/>
+          <w:shd w:val="clear" w:color="auto" w:fill="FFFFFF"/>
+        </w:rPr>
+        <w:t xml:space="preserve"> </w:t>
+      </w:r>
+      <w:r>
+        <w:rPr>
+          <w:rStyle w:val="webkit-javascript-ident"/>
+          <w:rFonts w:ascii="Consolas" w:hAnsi="Consolas" w:cs="Consolas"/>
+          <w:i w:val="0"/>
+          <w:color w:val="000000"/>
+          <w:sz w:val="18"/>
+          <w:szCs w:val="18"/>
+          <w:shd w:val="clear" w:color="auto" w:fill="FFFFFF"/>
+        </w:rPr>
+        <w:t>a</w:t>
+      </w:r>
+      <w:r>
+        <w:rPr>
+          <w:rFonts w:ascii="Consolas" w:hAnsi="Consolas" w:cs="Consolas"/>
+          <w:i w:val="0"/>
+          <w:color w:val="000000"/>
+          <w:sz w:val="18"/>
+          <w:szCs w:val="18"/>
+          <w:shd w:val="clear" w:color="auto" w:fill="FFFFFF"/>
+        </w:rPr>
+        <w:t>=</w:t>
+      </w:r>
+      <w:r>
+        <w:rPr>
+          <w:rStyle w:val="webkit-javascript-number"/>
+          <w:rFonts w:ascii="Consolas" w:hAnsi="Consolas" w:cs="Consolas"/>
+          <w:i w:val="0"/>
+          <w:color w:val="1C00CF"/>
+          <w:sz w:val="18"/>
+          <w:szCs w:val="18"/>
+          <w:shd w:val="clear" w:color="auto" w:fill="FFFFFF"/>
+        </w:rPr>
+        <w:t>1</w:t>
+      </w:r>
+      <w:r>
+        <w:rPr>
+          <w:rFonts w:ascii="Consolas" w:hAnsi="Consolas" w:cs="Consolas"/>
+          <w:i w:val="0"/>
+          <w:color w:val="000000"/>
+          <w:sz w:val="18"/>
+          <w:szCs w:val="18"/>
+          <w:shd w:val="clear" w:color="auto" w:fill="FFFFFF"/>
+        </w:rPr>
+        <w:t>==</w:t>
+      </w:r>
+      <w:r>
+        <w:rPr>
+          <w:rStyle w:val="webkit-javascript-ident"/>
+          <w:rFonts w:ascii="Consolas" w:hAnsi="Consolas" w:cs="Consolas"/>
+          <w:i w:val="0"/>
+          <w:color w:val="000000"/>
+          <w:sz w:val="18"/>
+          <w:szCs w:val="18"/>
+          <w:shd w:val="clear" w:color="auto" w:fill="FFFFFF"/>
+        </w:rPr>
+        <w:t>en</w:t>
+      </w:r>
+      <w:r>
+        <w:rPr>
+          <w:rFonts w:ascii="Consolas" w:hAnsi="Consolas" w:cs="Consolas"/>
+          <w:i w:val="0"/>
+          <w:color w:val="000000"/>
+          <w:sz w:val="18"/>
+          <w:szCs w:val="18"/>
+          <w:shd w:val="clear" w:color="auto" w:fill="FFFFFF"/>
+        </w:rPr>
+        <w:t>();</w:t>
+      </w:r>
+      <w:r>
+        <w:rPr>
+          <w:rStyle w:val="webkit-javascript-ident"/>
+          <w:rFonts w:ascii="Consolas" w:hAnsi="Consolas" w:cs="Consolas"/>
+          <w:i w:val="0"/>
+          <w:color w:val="000000"/>
+          <w:sz w:val="18"/>
+          <w:szCs w:val="18"/>
+          <w:shd w:val="clear" w:color="auto" w:fill="FFFFFF"/>
+        </w:rPr>
+        <w:t>gn</w:t>
+      </w:r>
+      <w:r>
+        <w:rPr>
+          <w:rFonts w:ascii="Consolas" w:hAnsi="Consolas" w:cs="Consolas"/>
+          <w:i w:val="0"/>
+          <w:color w:val="000000"/>
+          <w:sz w:val="18"/>
+          <w:szCs w:val="18"/>
+          <w:shd w:val="clear" w:color="auto" w:fill="FFFFFF"/>
+        </w:rPr>
+        <w:t>(</w:t>
+      </w:r>
+      <w:r>
+        <w:rPr>
+          <w:rStyle w:val="webkit-javascript-ident"/>
+          <w:rFonts w:ascii="Consolas" w:hAnsi="Consolas" w:cs="Consolas"/>
+          <w:i w:val="0"/>
+          <w:color w:val="000000"/>
+          <w:sz w:val="18"/>
+          <w:szCs w:val="18"/>
+          <w:shd w:val="clear" w:color="auto" w:fill="FFFFFF"/>
+        </w:rPr>
+        <w:t>a</w:t>
+      </w:r>
+      <w:r>
+        <w:rPr>
+          <w:rFonts w:ascii="Consolas" w:hAnsi="Consolas" w:cs="Consolas"/>
+          <w:i w:val="0"/>
+          <w:color w:val="000000"/>
+          <w:sz w:val="18"/>
+          <w:szCs w:val="18"/>
+          <w:shd w:val="clear" w:color="auto" w:fill="FFFFFF"/>
+        </w:rPr>
+        <w:t>?</w:t>
+      </w:r>
+      <w:r>
+        <w:rPr>
+          <w:rStyle w:val="webkit-javascript-number"/>
+          <w:rFonts w:ascii="Consolas" w:hAnsi="Consolas" w:cs="Consolas"/>
+          <w:i w:val="0"/>
+          <w:color w:val="1C00CF"/>
+          <w:sz w:val="18"/>
+          <w:szCs w:val="18"/>
+          <w:shd w:val="clear" w:color="auto" w:fill="FFFFFF"/>
+        </w:rPr>
+        <w:t>2</w:t>
+      </w:r>
+      <w:r>
+        <w:rPr>
+          <w:rFonts w:ascii="Consolas" w:hAnsi="Consolas" w:cs="Consolas"/>
+          <w:i w:val="0"/>
+          <w:color w:val="000000"/>
+          <w:sz w:val="18"/>
+          <w:szCs w:val="18"/>
+          <w:shd w:val="clear" w:color="auto" w:fill="FFFFFF"/>
+        </w:rPr>
+        <w:t>:</w:t>
+      </w:r>
+      <w:r>
+        <w:rPr>
+          <w:rStyle w:val="webkit-javascript-number"/>
+          <w:rFonts w:ascii="Consolas" w:hAnsi="Consolas" w:cs="Consolas"/>
+          <w:i w:val="0"/>
+          <w:color w:val="1C00CF"/>
+          <w:sz w:val="18"/>
+          <w:szCs w:val="18"/>
+          <w:shd w:val="clear" w:color="auto" w:fill="FFFFFF"/>
+        </w:rPr>
+        <w:t>1</w:t>
+      </w:r>
+      <w:r>
+        <w:rPr>
+          <w:rFonts w:ascii="Consolas" w:hAnsi="Consolas" w:cs="Consolas"/>
+          <w:i w:val="0"/>
+          <w:color w:val="000000"/>
+          <w:sz w:val="18"/>
+          <w:szCs w:val="18"/>
+          <w:shd w:val="clear" w:color="auto" w:fill="FFFFFF"/>
+        </w:rPr>
+        <w:t>)});</w:t>
+      </w:r>
+      <w:r>
+        <w:rPr>
+          <w:rFonts w:ascii="Consolas" w:hAnsi="Consolas" w:cs="Consolas"/>
+          <w:i w:val="0"/>
+          <w:color w:val="000000"/>
+          <w:sz w:val="18"/>
+          <w:szCs w:val="18"/>
+          <w:shd w:val="clear" w:color="auto" w:fill="FFFFFF"/>
+        </w:rPr>
+        <w:t xml:space="preserve"> ”</w:t>
+      </w:r>
+    </w:p>
+    <w:p>
+      <w:pPr>
+        <w:jc w:val="both"/>
+      </w:pPr>
+      <w:r>
+        <w:rPr>
+          <w:rFonts w:ascii="Consolas" w:hAnsi="Consolas" w:cs="Consolas"/>
+          <w:i/>
+          <w:noProof/>
+          <w:color w:val="C41A16"/>
+          <w:sz w:val="18"/>
+          <w:szCs w:val="18"/>
+          <w:shd w:val="clear" w:color="auto" w:fill="FFFFFF"/>
+          <w:lang w:eastAsia="en-GB"/>
+        </w:rPr>
+        <w:drawing>
+          <wp:inline distT="0" distB="0" distL="0" distR="0" wp14:anchorId="415B98AC" wp14:editId="71FCE3EF">
+            <wp:extent cx="5731510" cy="1317625"/>
+            <wp:effectExtent l="0" t="0" r="2540" b="0"/>
+            <wp:docPr id="3" name="Picture 3"/>
+            <wp:cNvGraphicFramePr>
+              <a:graphicFrameLocks xmlns:a="http://schemas.openxmlformats.org/drawingml/2006/main" noChangeAspect="1"/>
+            </wp:cNvGraphicFramePr>
+            <a:graphic xmlns:a="http://schemas.openxmlformats.org/drawingml/2006/main">
+              <a:graphicData uri="http://schemas.openxmlformats.org/drawingml/2006/picture">
+                <pic:pic xmlns:pic="http://schemas.openxmlformats.org/drawingml/2006/picture">
+                  <pic:nvPicPr>
+                    <pic:cNvPr id="0" name="developer tool.jpg"/>
+                    <pic:cNvPicPr/>
+                  </pic:nvPicPr>
+                  <pic:blipFill>
+                    <a:blip r:embed="rId10">
+                      <a:extLst>
+                        <a:ext uri="{28A0092B-C50C-407E-A947-70E740481C1C}">
+                          <a14:useLocalDpi xmlns:a14="http://schemas.microsoft.com/office/drawing/2010/main" val="0"/>
+                        </a:ext>
+                      </a:extLst>
+                    </a:blip>
+                    <a:stretch>
+                      <a:fillRect/>
+                    </a:stretch>
+                  </pic:blipFill>
+                  <pic:spPr>
+                    <a:xfrm>
+                      <a:off x="0" y="0"/>
+                      <a:ext cx="5731510" cy="1317625"/>
+                    </a:xfrm>
+                    <a:prstGeom prst="rect">
+                      <a:avLst/>
+                    </a:prstGeom>
+                  </pic:spPr>
+                </pic:pic>
+              </a:graphicData>
+            </a:graphic>
+          </wp:inline>
+        </w:drawing>
+      </w:r>
+    </w:p>
+    <w:p>
+      <w:pPr>
+        <w:jc w:val="center"/>
+      </w:pPr>
+      <w:r>
+        <w:t>Fig. 5 (c)</w:t>
+      </w:r>
+    </w:p>
+    <w:p>
+      <w:pPr>
+        <w:jc w:val="both"/>
+      </w:pPr>
+      <w:r>
+        <w:t xml:space="preserve">When using the above link inside the browser, it automatically downloads an XML file which contains the HTML tags with data opened and closed by the XML tags as shown in the </w:t>
+      </w:r>
+      <w:r>
+        <w:t>next figure</w:t>
+      </w:r>
+      <w:r>
+        <w:t>.</w:t>
+      </w:r>
+      <w:r>
+        <w:t xml:space="preserve"> </w:t>
+      </w:r>
+    </w:p>
+    <w:p>
+      <w:pPr>
+        <w:jc w:val="both"/>
+      </w:pPr>
+      <w:r>
+        <w:rPr>
+          <w:noProof/>
+          <w:lang w:eastAsia="en-GB"/>
+        </w:rPr>
+        <w:drawing>
+          <wp:inline distT="0" distB="0" distL="0" distR="0" wp14:anchorId="0DC145C8" wp14:editId="4A9ECA2B">
+            <wp:extent cx="6318913" cy="3124334"/>
+            <wp:effectExtent l="0" t="0" r="5715" b="0"/>
+            <wp:docPr id="4" name="Picture 4"/>
+            <wp:cNvGraphicFramePr>
+              <a:graphicFrameLocks xmlns:a="http://schemas.openxmlformats.org/drawingml/2006/main" noChangeAspect="1"/>
+            </wp:cNvGraphicFramePr>
+            <a:graphic xmlns:a="http://schemas.openxmlformats.org/drawingml/2006/main">
+              <a:graphicData uri="http://schemas.openxmlformats.org/drawingml/2006/picture">
+                <pic:pic xmlns:pic="http://schemas.openxmlformats.org/drawingml/2006/picture">
+                  <pic:nvPicPr>
+                    <pic:cNvPr id="0" name="insight data xml.jpg"/>
+                    <pic:cNvPicPr/>
+                  </pic:nvPicPr>
+                  <pic:blipFill>
+                    <a:blip r:embed="rId11">
+                      <a:extLst>
+                        <a:ext uri="{28A0092B-C50C-407E-A947-70E740481C1C}">
+                          <a14:useLocalDpi xmlns:a14="http://schemas.microsoft.com/office/drawing/2010/main" val="0"/>
+                        </a:ext>
+                      </a:extLst>
+                    </a:blip>
+                    <a:stretch>
+                      <a:fillRect/>
+                    </a:stretch>
+                  </pic:blipFill>
+                  <pic:spPr>
+                    <a:xfrm>
+                      <a:off x="0" y="0"/>
+                      <a:ext cx="6320360" cy="3125050"/>
+                    </a:xfrm>
+                    <a:prstGeom prst="rect">
+                      <a:avLst/>
+                    </a:prstGeom>
+                  </pic:spPr>
+                </pic:pic>
+              </a:graphicData>
+            </a:graphic>
+          </wp:inline>
+        </w:drawing>
+      </w:r>
+    </w:p>
+    <w:p>
+      <w:pPr>
+        <w:jc w:val="center"/>
+      </w:pPr>
+      <w:r>
+        <w:t>Fig. 5(d)</w:t>
+      </w:r>
+    </w:p>
+    <w:p>
+      <w:pPr>
+        <w:jc w:val="both"/>
+      </w:pPr>
+      <w:r>
+        <w:lastRenderedPageBreak/>
+        <w:t xml:space="preserve">Within this content all the insight information was available which </w:t>
+      </w:r>
+      <w:r>
+        <w:t xml:space="preserve">could be seen on the video page. Removing the XML tags from the above content and saving it as a HTML file displayed the following information which is shown on the video page. </w:t>
+      </w:r>
+    </w:p>
+    <w:p>
+      <w:pPr>
+        <w:jc w:val="both"/>
+      </w:pPr>
+    </w:p>
+    <w:p>
+      <w:pPr>
+        <w:jc w:val="both"/>
+      </w:pPr>
+    </w:p>
+    <w:p>
+      <w:pPr>
+        <w:jc w:val="both"/>
+      </w:pPr>
+      <w:r>
+        <w:rPr>
+          <w:noProof/>
+          <w:lang w:eastAsia="en-GB"/>
+        </w:rPr>
+        <w:drawing>
+          <wp:inline distT="0" distB="0" distL="0" distR="0" wp14:anchorId="48BEBC85" wp14:editId="58531F8B">
+            <wp:extent cx="5076967" cy="3391469"/>
+            <wp:effectExtent l="0" t="0" r="0" b="0"/>
+            <wp:docPr id="5" name="Picture 5"/>
+            <wp:cNvGraphicFramePr>
+              <a:graphicFrameLocks xmlns:a="http://schemas.openxmlformats.org/drawingml/2006/main" noChangeAspect="1"/>
+            </wp:cNvGraphicFramePr>
+            <a:graphic xmlns:a="http://schemas.openxmlformats.org/drawingml/2006/main">
+              <a:graphicData uri="http://schemas.openxmlformats.org/drawingml/2006/picture">
+                <pic:pic xmlns:pic="http://schemas.openxmlformats.org/drawingml/2006/picture">
+                  <pic:nvPicPr>
+                    <pic:cNvPr id="0" name="insighdatahtml.jpg"/>
+                    <pic:cNvPicPr/>
+                  </pic:nvPicPr>
+                  <pic:blipFill>
+                    <a:blip r:embed="rId12">
+                      <a:extLst>
+                        <a:ext uri="{28A0092B-C50C-407E-A947-70E740481C1C}">
+                          <a14:useLocalDpi xmlns:a14="http://schemas.microsoft.com/office/drawing/2010/main" val="0"/>
+                        </a:ext>
+                      </a:extLst>
+                    </a:blip>
+                    <a:stretch>
+                      <a:fillRect/>
+                    </a:stretch>
+                  </pic:blipFill>
+                  <pic:spPr>
+                    <a:xfrm>
+                      <a:off x="0" y="0"/>
+                      <a:ext cx="5082531" cy="3395186"/>
+                    </a:xfrm>
+                    <a:prstGeom prst="rect">
+                      <a:avLst/>
+                    </a:prstGeom>
+                  </pic:spPr>
+                </pic:pic>
+              </a:graphicData>
+            </a:graphic>
+          </wp:inline>
+        </w:drawing>
+      </w:r>
+    </w:p>
+    <w:p>
+      <w:pPr>
+        <w:ind w:right="737"/>
+        <w:jc w:val="center"/>
+      </w:pPr>
+      <w:r>
+        <w:t>Fig. 5(e)</w:t>
+      </w:r>
+    </w:p>
+    <w:p>
+      <w:pPr>
+        <w:jc w:val="both"/>
+      </w:pPr>
+      <w:r>
+        <w:t xml:space="preserve">After getting the data from the </w:t>
+      </w:r>
+      <w:r>
+        <w:t xml:space="preserve">insight </w:t>
+      </w:r>
+      <w:r>
+        <w:t>link</w:t>
+      </w:r>
+      <w:r>
+        <w:t xml:space="preserve"> i</w:t>
+      </w:r>
+      <w:r>
+        <w:t>t was possible to parse the XML page in Java and scrap t</w:t>
+      </w:r>
+      <w:r>
+        <w:t xml:space="preserve">he data within the HTML content. These details are already discussed in the previous chapter. </w:t>
+      </w:r>
+    </w:p>
+    <w:p>
+      <w:pPr>
+        <w:jc w:val="both"/>
+      </w:pPr>
       <w:bookmarkStart w:id="0" w:name="_GoBack"/>
       <w:bookmarkEnd w:id="0"/>
-      <w:r>
-        <w:t xml:space="preserve"> data. </w:t>
+    </w:p>
+    <w:p>
+      <w:pPr>
+        <w:jc w:val="both"/>
+      </w:pPr>
+    </w:p>
+    <w:p>
+      <w:pPr>
+        <w:jc w:val="both"/>
+      </w:pPr>
+    </w:p>
+    <w:p>
+      <w:pPr>
+        <w:jc w:val="both"/>
+      </w:pPr>
+      <w:r>
+        <w:t xml:space="preserve">  </w:t>
       </w:r>
     </w:p>
     <w:sectPr>
+      <w:footerReference w:type="default" r:id="rId13"/>
       <w:pgSz w:w="11906" w:h="16838"/>
       <w:pgMar w:top="1440" w:right="1440" w:bottom="1440" w:left="1440" w:header="708" w:footer="708" w:gutter="0"/>
       <w:cols w:space="708"/>
@@ -592,6 +2364,66 @@
     </w:sectPr>
   </w:body>
 </w:document>
+</file>
+
+<file path=word/endnotes.xml><?xml version="1.0" encoding="utf-8"?>
+<w:endnotes xmlns:wpc="http://schemas.microsoft.com/office/word/2010/wordprocessingCanvas" xmlns:mc="http://schemas.openxmlformats.org/markup-compatibility/2006" xmlns:o="urn:schemas-microsoft-com:office:office" xmlns:r="http://schemas.openxmlformats.org/officeDocument/2006/relationships" xmlns:m="http://schemas.openxmlformats.org/officeDocument/2006/math" xmlns:v="urn:schemas-microsoft-com:vml" xmlns:wp14="http://schemas.microsoft.com/office/word/2010/wordprocessingDrawing" xmlns:wp="http://schemas.openxmlformats.org/drawingml/2006/wordprocessingDrawing" xmlns:w10="urn:schemas-microsoft-com:office:word" xmlns:w="http://schemas.openxmlformats.org/wordprocessingml/2006/main" xmlns:w14="http://schemas.microsoft.com/office/word/2010/wordml" xmlns:wpg="http://schemas.microsoft.com/office/word/2010/wordprocessingGroup" xmlns:wpi="http://schemas.microsoft.com/office/word/2010/wordprocessingInk" xmlns:wne="http://schemas.microsoft.com/office/word/2006/wordml" xmlns:wps="http://schemas.microsoft.com/office/word/2010/wordprocessingShape" mc:Ignorable="w14 wp14">
+  <w:endnote w:type="separator" w:id="-1">
+    <w:p>
+      <w:pPr>
+        <w:spacing w:after="0" w:line="240" w:lineRule="auto"/>
+      </w:pPr>
+      <w:r>
+        <w:separator/>
+      </w:r>
+    </w:p>
+  </w:endnote>
+  <w:endnote w:type="continuationSeparator" w:id="0">
+    <w:p>
+      <w:pPr>
+        <w:spacing w:after="0" w:line="240" w:lineRule="auto"/>
+      </w:pPr>
+      <w:r>
+        <w:continuationSeparator/>
+      </w:r>
+    </w:p>
+  </w:endnote>
+</w:endnotes>
+</file>
+
+<file path=word/footer1.xml><?xml version="1.0" encoding="utf-8"?>
+<w:ftr xmlns:wpc="http://schemas.microsoft.com/office/word/2010/wordprocessingCanvas" xmlns:mc="http://schemas.openxmlformats.org/markup-compatibility/2006" xmlns:o="urn:schemas-microsoft-com:office:office" xmlns:r="http://schemas.openxmlformats.org/officeDocument/2006/relationships" xmlns:m="http://schemas.openxmlformats.org/officeDocument/2006/math" xmlns:v="urn:schemas-microsoft-com:vml" xmlns:wp14="http://schemas.microsoft.com/office/word/2010/wordprocessingDrawing" xmlns:wp="http://schemas.openxmlformats.org/drawingml/2006/wordprocessingDrawing" xmlns:w10="urn:schemas-microsoft-com:office:word" xmlns:w="http://schemas.openxmlformats.org/wordprocessingml/2006/main" xmlns:w14="http://schemas.microsoft.com/office/word/2010/wordml" xmlns:wpg="http://schemas.microsoft.com/office/word/2010/wordprocessingGroup" xmlns:wpi="http://schemas.microsoft.com/office/word/2010/wordprocessingInk" xmlns:wne="http://schemas.microsoft.com/office/word/2006/wordml" xmlns:wps="http://schemas.microsoft.com/office/word/2010/wordprocessingShape" mc:Ignorable="w14 wp14">
+  <w:p>
+    <w:pPr>
+      <w:pStyle w:val="Footer"/>
+    </w:pPr>
+  </w:p>
+</w:ftr>
+</file>
+
+<file path=word/footnotes.xml><?xml version="1.0" encoding="utf-8"?>
+<w:footnotes xmlns:wpc="http://schemas.microsoft.com/office/word/2010/wordprocessingCanvas" xmlns:mc="http://schemas.openxmlformats.org/markup-compatibility/2006" xmlns:o="urn:schemas-microsoft-com:office:office" xmlns:r="http://schemas.openxmlformats.org/officeDocument/2006/relationships" xmlns:m="http://schemas.openxmlformats.org/officeDocument/2006/math" xmlns:v="urn:schemas-microsoft-com:vml" xmlns:wp14="http://schemas.microsoft.com/office/word/2010/wordprocessingDrawing" xmlns:wp="http://schemas.openxmlformats.org/drawingml/2006/wordprocessingDrawing" xmlns:w10="urn:schemas-microsoft-com:office:word" xmlns:w="http://schemas.openxmlformats.org/wordprocessingml/2006/main" xmlns:w14="http://schemas.microsoft.com/office/word/2010/wordml" xmlns:wpg="http://schemas.microsoft.com/office/word/2010/wordprocessingGroup" xmlns:wpi="http://schemas.microsoft.com/office/word/2010/wordprocessingInk" xmlns:wne="http://schemas.microsoft.com/office/word/2006/wordml" xmlns:wps="http://schemas.microsoft.com/office/word/2010/wordprocessingShape" mc:Ignorable="w14 wp14">
+  <w:footnote w:type="separator" w:id="-1">
+    <w:p>
+      <w:pPr>
+        <w:spacing w:after="0" w:line="240" w:lineRule="auto"/>
+      </w:pPr>
+      <w:r>
+        <w:separator/>
+      </w:r>
+    </w:p>
+  </w:footnote>
+  <w:footnote w:type="continuationSeparator" w:id="0">
+    <w:p>
+      <w:pPr>
+        <w:spacing w:after="0" w:line="240" w:lineRule="auto"/>
+      </w:pPr>
+      <w:r>
+        <w:continuationSeparator/>
+      </w:r>
+    </w:p>
+  </w:footnote>
+</w:footnotes>
 </file>
 
 <file path=word/styles.xml><?xml version="1.0" encoding="utf-8"?>
@@ -850,6 +2682,112 @@
       <w:szCs w:val="16"/>
     </w:rPr>
   </w:style>
+  <w:style w:type="character" w:customStyle="1" w:styleId="webkit-javascript-string">
+    <w:name w:val="webkit-javascript-string"/>
+    <w:basedOn w:val="DefaultParagraphFont"/>
+    <w:rsid w:val="00BD51DB"/>
+  </w:style>
+  <w:style w:type="character" w:customStyle="1" w:styleId="webkit-javascript-keyword">
+    <w:name w:val="webkit-javascript-keyword"/>
+    <w:basedOn w:val="DefaultParagraphFont"/>
+    <w:rsid w:val="00BD51DB"/>
+  </w:style>
+  <w:style w:type="character" w:customStyle="1" w:styleId="webkit-javascript-ident">
+    <w:name w:val="webkit-javascript-ident"/>
+    <w:basedOn w:val="DefaultParagraphFont"/>
+    <w:rsid w:val="00BD51DB"/>
+  </w:style>
+  <w:style w:type="character" w:customStyle="1" w:styleId="webkit-search-result">
+    <w:name w:val="webkit-search-result"/>
+    <w:basedOn w:val="DefaultParagraphFont"/>
+    <w:rsid w:val="00BD51DB"/>
+  </w:style>
+  <w:style w:type="character" w:customStyle="1" w:styleId="webkit-javascript-number">
+    <w:name w:val="webkit-javascript-number"/>
+    <w:basedOn w:val="DefaultParagraphFont"/>
+    <w:rsid w:val="00BD51DB"/>
+  </w:style>
+  <w:style w:type="character" w:styleId="Hyperlink">
+    <w:name w:val="Hyperlink"/>
+    <w:basedOn w:val="DefaultParagraphFont"/>
+    <w:uiPriority w:val="99"/>
+    <w:unhideWhenUsed/>
+    <w:rsid w:val="00BD51DB"/>
+    <w:rPr>
+      <w:color w:val="0000FF" w:themeColor="hyperlink"/>
+      <w:u w:val="single"/>
+    </w:rPr>
+  </w:style>
+  <w:style w:type="paragraph" w:styleId="Quote">
+    <w:name w:val="Quote"/>
+    <w:basedOn w:val="Normal"/>
+    <w:next w:val="Normal"/>
+    <w:link w:val="QuoteChar"/>
+    <w:uiPriority w:val="29"/>
+    <w:qFormat/>
+    <w:rsid w:val="00BD51DB"/>
+    <w:rPr>
+      <w:i/>
+      <w:iCs/>
+      <w:color w:val="000000" w:themeColor="text1"/>
+    </w:rPr>
+  </w:style>
+  <w:style w:type="character" w:customStyle="1" w:styleId="QuoteChar">
+    <w:name w:val="Quote Char"/>
+    <w:basedOn w:val="DefaultParagraphFont"/>
+    <w:link w:val="Quote"/>
+    <w:uiPriority w:val="29"/>
+    <w:rsid w:val="00BD51DB"/>
+    <w:rPr>
+      <w:i/>
+      <w:iCs/>
+      <w:color w:val="000000" w:themeColor="text1"/>
+    </w:rPr>
+  </w:style>
+  <w:style w:type="paragraph" w:styleId="Header">
+    <w:name w:val="header"/>
+    <w:basedOn w:val="Normal"/>
+    <w:link w:val="HeaderChar"/>
+    <w:uiPriority w:val="99"/>
+    <w:unhideWhenUsed/>
+    <w:rsid w:val="00850BE1"/>
+    <w:pPr>
+      <w:tabs>
+        <w:tab w:val="center" w:pos="4513"/>
+        <w:tab w:val="right" w:pos="9026"/>
+      </w:tabs>
+      <w:spacing w:after="0" w:line="240" w:lineRule="auto"/>
+    </w:pPr>
+  </w:style>
+  <w:style w:type="character" w:customStyle="1" w:styleId="HeaderChar">
+    <w:name w:val="Header Char"/>
+    <w:basedOn w:val="DefaultParagraphFont"/>
+    <w:link w:val="Header"/>
+    <w:uiPriority w:val="99"/>
+    <w:rsid w:val="00850BE1"/>
+  </w:style>
+  <w:style w:type="paragraph" w:styleId="Footer">
+    <w:name w:val="footer"/>
+    <w:basedOn w:val="Normal"/>
+    <w:link w:val="FooterChar"/>
+    <w:uiPriority w:val="99"/>
+    <w:unhideWhenUsed/>
+    <w:rsid w:val="00850BE1"/>
+    <w:pPr>
+      <w:tabs>
+        <w:tab w:val="center" w:pos="4513"/>
+        <w:tab w:val="right" w:pos="9026"/>
+      </w:tabs>
+      <w:spacing w:after="0" w:line="240" w:lineRule="auto"/>
+    </w:pPr>
+  </w:style>
+  <w:style w:type="character" w:customStyle="1" w:styleId="FooterChar">
+    <w:name w:val="Footer Char"/>
+    <w:basedOn w:val="DefaultParagraphFont"/>
+    <w:link w:val="Footer"/>
+    <w:uiPriority w:val="99"/>
+    <w:rsid w:val="00850BE1"/>
+  </w:style>
 </w:styles>
 </file>
 
@@ -1108,6 +3046,112 @@
       <w:sz w:val="16"/>
       <w:szCs w:val="16"/>
     </w:rPr>
+  </w:style>
+  <w:style w:type="character" w:customStyle="1" w:styleId="webkit-javascript-string">
+    <w:name w:val="webkit-javascript-string"/>
+    <w:basedOn w:val="DefaultParagraphFont"/>
+    <w:rsid w:val="00BD51DB"/>
+  </w:style>
+  <w:style w:type="character" w:customStyle="1" w:styleId="webkit-javascript-keyword">
+    <w:name w:val="webkit-javascript-keyword"/>
+    <w:basedOn w:val="DefaultParagraphFont"/>
+    <w:rsid w:val="00BD51DB"/>
+  </w:style>
+  <w:style w:type="character" w:customStyle="1" w:styleId="webkit-javascript-ident">
+    <w:name w:val="webkit-javascript-ident"/>
+    <w:basedOn w:val="DefaultParagraphFont"/>
+    <w:rsid w:val="00BD51DB"/>
+  </w:style>
+  <w:style w:type="character" w:customStyle="1" w:styleId="webkit-search-result">
+    <w:name w:val="webkit-search-result"/>
+    <w:basedOn w:val="DefaultParagraphFont"/>
+    <w:rsid w:val="00BD51DB"/>
+  </w:style>
+  <w:style w:type="character" w:customStyle="1" w:styleId="webkit-javascript-number">
+    <w:name w:val="webkit-javascript-number"/>
+    <w:basedOn w:val="DefaultParagraphFont"/>
+    <w:rsid w:val="00BD51DB"/>
+  </w:style>
+  <w:style w:type="character" w:styleId="Hyperlink">
+    <w:name w:val="Hyperlink"/>
+    <w:basedOn w:val="DefaultParagraphFont"/>
+    <w:uiPriority w:val="99"/>
+    <w:unhideWhenUsed/>
+    <w:rsid w:val="00BD51DB"/>
+    <w:rPr>
+      <w:color w:val="0000FF" w:themeColor="hyperlink"/>
+      <w:u w:val="single"/>
+    </w:rPr>
+  </w:style>
+  <w:style w:type="paragraph" w:styleId="Quote">
+    <w:name w:val="Quote"/>
+    <w:basedOn w:val="Normal"/>
+    <w:next w:val="Normal"/>
+    <w:link w:val="QuoteChar"/>
+    <w:uiPriority w:val="29"/>
+    <w:qFormat/>
+    <w:rsid w:val="00BD51DB"/>
+    <w:rPr>
+      <w:i/>
+      <w:iCs/>
+      <w:color w:val="000000" w:themeColor="text1"/>
+    </w:rPr>
+  </w:style>
+  <w:style w:type="character" w:customStyle="1" w:styleId="QuoteChar">
+    <w:name w:val="Quote Char"/>
+    <w:basedOn w:val="DefaultParagraphFont"/>
+    <w:link w:val="Quote"/>
+    <w:uiPriority w:val="29"/>
+    <w:rsid w:val="00BD51DB"/>
+    <w:rPr>
+      <w:i/>
+      <w:iCs/>
+      <w:color w:val="000000" w:themeColor="text1"/>
+    </w:rPr>
+  </w:style>
+  <w:style w:type="paragraph" w:styleId="Header">
+    <w:name w:val="header"/>
+    <w:basedOn w:val="Normal"/>
+    <w:link w:val="HeaderChar"/>
+    <w:uiPriority w:val="99"/>
+    <w:unhideWhenUsed/>
+    <w:rsid w:val="00850BE1"/>
+    <w:pPr>
+      <w:tabs>
+        <w:tab w:val="center" w:pos="4513"/>
+        <w:tab w:val="right" w:pos="9026"/>
+      </w:tabs>
+      <w:spacing w:after="0" w:line="240" w:lineRule="auto"/>
+    </w:pPr>
+  </w:style>
+  <w:style w:type="character" w:customStyle="1" w:styleId="HeaderChar">
+    <w:name w:val="Header Char"/>
+    <w:basedOn w:val="DefaultParagraphFont"/>
+    <w:link w:val="Header"/>
+    <w:uiPriority w:val="99"/>
+    <w:rsid w:val="00850BE1"/>
+  </w:style>
+  <w:style w:type="paragraph" w:styleId="Footer">
+    <w:name w:val="footer"/>
+    <w:basedOn w:val="Normal"/>
+    <w:link w:val="FooterChar"/>
+    <w:uiPriority w:val="99"/>
+    <w:unhideWhenUsed/>
+    <w:rsid w:val="00850BE1"/>
+    <w:pPr>
+      <w:tabs>
+        <w:tab w:val="center" w:pos="4513"/>
+        <w:tab w:val="right" w:pos="9026"/>
+      </w:tabs>
+      <w:spacing w:after="0" w:line="240" w:lineRule="auto"/>
+    </w:pPr>
+  </w:style>
+  <w:style w:type="character" w:customStyle="1" w:styleId="FooterChar">
+    <w:name w:val="Footer Char"/>
+    <w:basedOn w:val="DefaultParagraphFont"/>
+    <w:link w:val="Footer"/>
+    <w:uiPriority w:val="99"/>
+    <w:rsid w:val="00850BE1"/>
   </w:style>
 </w:styles>
 </file>

</xml_diff>